<commit_message>
lesson 367 - Monday
</commit_message>
<xml_diff>
--- a/english_via_skype/solutions/doc/lesson_366_Agression - Protests_edit.docx
+++ b/english_via_skype/solutions/doc/lesson_366_Agression - Protests_edit.docx
@@ -26,7 +26,7 @@
                     </pic:cNvPicPr>
                   </pic:nvPicPr>
                   <pic:blipFill>
-                    <a:blip r:embed="rId4">
+                    <a:blip r:embed="rId5">
                       <a:extLst>
                         <a:ext uri="{28A0092B-C50C-407E-A947-70E740481C1C}">
                           <a14:useLocalDpi xmlns:a14="http://schemas.microsoft.com/office/drawing/2010/main" val="0"/>
@@ -61,46 +61,229 @@
     <w:p/>
     <w:p>
       <w:pPr>
-        <w:rPr>
-          <w:sz w:val="32"/>
-          <w:szCs w:val="32"/>
-        </w:rPr>
-      </w:pPr>
-    </w:p>
-    <w:p>
-      <w:pPr>
-        <w:rPr>
-          <w:sz w:val="32"/>
-          <w:szCs w:val="32"/>
-        </w:rPr>
-      </w:pPr>
-    </w:p>
-    <w:p>
-      <w:pPr>
-        <w:rPr>
-          <w:sz w:val="32"/>
-          <w:szCs w:val="32"/>
-          <w:lang w:val="en-US"/>
-        </w:rPr>
-      </w:pPr>
-      <w:proofErr w:type="spellStart"/>
-      <w:r>
-        <w:rPr>
-          <w:sz w:val="32"/>
-          <w:szCs w:val="32"/>
-          <w:lang w:val="en-US"/>
+        <w:pStyle w:val="Akapitzlist"/>
+        <w:numPr>
+          <w:ilvl w:val="0"/>
+          <w:numId w:val="1"/>
+        </w:numPr>
+        <w:rPr>
+          <w:sz w:val="32"/>
+          <w:szCs w:val="32"/>
+        </w:rPr>
+      </w:pPr>
+      <w:r>
+        <w:rPr>
+          <w:sz w:val="32"/>
+          <w:szCs w:val="32"/>
+        </w:rPr>
+        <w:t>characteristic</w:t>
+      </w:r>
+    </w:p>
+    <w:p>
+      <w:pPr>
+        <w:pStyle w:val="Akapitzlist"/>
+        <w:numPr>
+          <w:ilvl w:val="0"/>
+          <w:numId w:val="1"/>
+        </w:numPr>
+        <w:rPr>
+          <w:sz w:val="32"/>
+          <w:szCs w:val="32"/>
+        </w:rPr>
+      </w:pPr>
+      <w:r>
+        <w:rPr>
+          <w:sz w:val="32"/>
+          <w:szCs w:val="32"/>
+        </w:rPr>
+        <w:t>separetely</w:t>
+      </w:r>
+    </w:p>
+    <w:p>
+      <w:pPr>
+        <w:pStyle w:val="Akapitzlist"/>
+        <w:numPr>
+          <w:ilvl w:val="0"/>
+          <w:numId w:val="1"/>
+        </w:numPr>
+        <w:rPr>
+          <w:sz w:val="32"/>
+          <w:szCs w:val="32"/>
+        </w:rPr>
+      </w:pPr>
+      <w:r>
+        <w:rPr>
+          <w:sz w:val="32"/>
+          <w:szCs w:val="32"/>
+        </w:rPr>
+        <w:t>unfamiliar</w:t>
+      </w:r>
+    </w:p>
+    <w:p>
+      <w:pPr>
+        <w:pStyle w:val="Akapitzlist"/>
+        <w:numPr>
+          <w:ilvl w:val="0"/>
+          <w:numId w:val="1"/>
+        </w:numPr>
+        <w:rPr>
+          <w:sz w:val="32"/>
+          <w:szCs w:val="32"/>
+        </w:rPr>
+      </w:pPr>
+      <w:r>
+        <w:rPr>
+          <w:sz w:val="32"/>
+          <w:szCs w:val="32"/>
         </w:rPr>
         <w:lastRenderedPageBreak/>
-        <w:t>Agression</w:t>
-      </w:r>
-      <w:proofErr w:type="spellEnd"/>
-      <w:r>
-        <w:rPr>
-          <w:sz w:val="32"/>
-          <w:szCs w:val="32"/>
-          <w:lang w:val="en-US"/>
-        </w:rPr>
-        <w:t xml:space="preserve"> – idioms , collocations</w:t>
+        <w:t>racism</w:t>
+      </w:r>
+    </w:p>
+    <w:p>
+      <w:pPr>
+        <w:pStyle w:val="Akapitzlist"/>
+        <w:numPr>
+          <w:ilvl w:val="0"/>
+          <w:numId w:val="1"/>
+        </w:numPr>
+        <w:rPr>
+          <w:sz w:val="32"/>
+          <w:szCs w:val="32"/>
+        </w:rPr>
+      </w:pPr>
+      <w:r>
+        <w:rPr>
+          <w:sz w:val="32"/>
+          <w:szCs w:val="32"/>
+        </w:rPr>
+        <w:t>loyalty</w:t>
+      </w:r>
+    </w:p>
+    <w:p>
+      <w:pPr>
+        <w:pStyle w:val="Akapitzlist"/>
+        <w:numPr>
+          <w:ilvl w:val="0"/>
+          <w:numId w:val="1"/>
+        </w:numPr>
+        <w:rPr>
+          <w:sz w:val="32"/>
+          <w:szCs w:val="32"/>
+        </w:rPr>
+      </w:pPr>
+      <w:r>
+        <w:rPr>
+          <w:sz w:val="32"/>
+          <w:szCs w:val="32"/>
+        </w:rPr>
+        <w:t>appreciation</w:t>
+      </w:r>
+    </w:p>
+    <w:p>
+      <w:pPr>
+        <w:pStyle w:val="Akapitzlist"/>
+        <w:numPr>
+          <w:ilvl w:val="0"/>
+          <w:numId w:val="1"/>
+        </w:numPr>
+        <w:rPr>
+          <w:sz w:val="32"/>
+          <w:szCs w:val="32"/>
+        </w:rPr>
+      </w:pPr>
+      <w:r>
+        <w:rPr>
+          <w:sz w:val="32"/>
+          <w:szCs w:val="32"/>
+        </w:rPr>
+        <w:t>inheritance</w:t>
+      </w:r>
+    </w:p>
+    <w:p>
+      <w:pPr>
+        <w:pStyle w:val="Akapitzlist"/>
+        <w:numPr>
+          <w:ilvl w:val="0"/>
+          <w:numId w:val="1"/>
+        </w:numPr>
+        <w:rPr>
+          <w:sz w:val="32"/>
+          <w:szCs w:val="32"/>
+        </w:rPr>
+      </w:pPr>
+      <w:r>
+        <w:rPr>
+          <w:sz w:val="32"/>
+          <w:szCs w:val="32"/>
+        </w:rPr>
+        <w:t>disappearance</w:t>
+      </w:r>
+    </w:p>
+    <w:p>
+      <w:pPr>
+        <w:pStyle w:val="Akapitzlist"/>
+        <w:numPr>
+          <w:ilvl w:val="0"/>
+          <w:numId w:val="1"/>
+        </w:numPr>
+        <w:rPr>
+          <w:sz w:val="32"/>
+          <w:szCs w:val="32"/>
+        </w:rPr>
+      </w:pPr>
+      <w:r>
+        <w:rPr>
+          <w:sz w:val="32"/>
+          <w:szCs w:val="32"/>
+        </w:rPr>
+        <w:t>perception</w:t>
+      </w:r>
+    </w:p>
+    <w:p>
+      <w:pPr>
+        <w:pStyle w:val="Akapitzlist"/>
+        <w:numPr>
+          <w:ilvl w:val="0"/>
+          <w:numId w:val="1"/>
+        </w:numPr>
+        <w:ind w:left="567"/>
+        <w:rPr>
+          <w:sz w:val="32"/>
+          <w:szCs w:val="32"/>
+        </w:rPr>
+      </w:pPr>
+      <w:r>
+        <w:rPr>
+          <w:sz w:val="32"/>
+          <w:szCs w:val="32"/>
+        </w:rPr>
+        <w:t>relative</w:t>
+      </w:r>
+    </w:p>
+    <w:p>
+      <w:pPr>
+        <w:rPr>
+          <w:sz w:val="32"/>
+          <w:szCs w:val="32"/>
+        </w:rPr>
+      </w:pPr>
+    </w:p>
+    <w:p>
+      <w:pPr>
+        <w:rPr>
+          <w:sz w:val="32"/>
+          <w:szCs w:val="32"/>
+          <w:lang w:val="en-US"/>
+        </w:rPr>
+      </w:pPr>
+      <w:r>
+        <w:rPr>
+          <w:sz w:val="32"/>
+          <w:szCs w:val="32"/>
+          <w:lang w:val="en-US"/>
+        </w:rPr>
+        <w:t>Agression – idioms , collocations</w:t>
       </w:r>
     </w:p>
     <w:p>
@@ -380,6 +563,7 @@
           <w:szCs w:val="32"/>
           <w:lang w:val="en-US"/>
         </w:rPr>
+        <w:lastRenderedPageBreak/>
         <w:t xml:space="preserve">Young protesters do </w:t>
       </w:r>
       <w:r>
@@ -603,84 +787,585 @@
           <w:szCs w:val="32"/>
           <w:lang w:val="en-US"/>
         </w:rPr>
+        <w:t>outraged</w:t>
+      </w:r>
+      <w:r>
+        <w:rPr>
+          <w:b/>
+          <w:sz w:val="32"/>
+          <w:szCs w:val="32"/>
+          <w:lang w:val="en-US"/>
+        </w:rPr>
+        <w:t xml:space="preserve">, </w:t>
+      </w:r>
+      <w:r>
+        <w:rPr>
+          <w:sz w:val="32"/>
+          <w:szCs w:val="32"/>
+          <w:lang w:val="en-US"/>
+        </w:rPr>
+        <w:t>livid</w:t>
+      </w:r>
+      <w:r>
+        <w:rPr>
+          <w:b/>
+          <w:sz w:val="32"/>
+          <w:szCs w:val="32"/>
+          <w:lang w:val="en-US"/>
+        </w:rPr>
+        <w:t xml:space="preserve">, </w:t>
+      </w:r>
+      <w:r>
+        <w:rPr>
+          <w:sz w:val="32"/>
+          <w:szCs w:val="32"/>
+          <w:lang w:val="en-US"/>
+        </w:rPr>
+        <w:t>outburst</w:t>
+      </w:r>
+      <w:r>
+        <w:rPr>
+          <w:b/>
+          <w:sz w:val="32"/>
+          <w:szCs w:val="32"/>
+          <w:lang w:val="en-US"/>
+        </w:rPr>
+        <w:t xml:space="preserve">, </w:t>
+      </w:r>
+      <w:r>
+        <w:rPr>
+          <w:sz w:val="32"/>
+          <w:szCs w:val="32"/>
+          <w:lang w:val="en-US"/>
+        </w:rPr>
+        <w:t>infur</w:t>
+      </w:r>
+      <w:r>
+        <w:rPr>
+          <w:sz w:val="32"/>
+          <w:szCs w:val="32"/>
+          <w:lang w:val="en-US"/>
+        </w:rPr>
+        <w:t>i</w:t>
+      </w:r>
+      <w:r>
+        <w:rPr>
+          <w:sz w:val="32"/>
+          <w:szCs w:val="32"/>
+          <w:lang w:val="en-US"/>
+        </w:rPr>
+        <w:t>ate</w:t>
+      </w:r>
+      <w:r>
+        <w:rPr>
+          <w:b/>
+          <w:sz w:val="32"/>
+          <w:szCs w:val="32"/>
+          <w:lang w:val="en-US"/>
+        </w:rPr>
+        <w:t xml:space="preserve">, </w:t>
+      </w:r>
+      <w:r>
+        <w:rPr>
+          <w:sz w:val="32"/>
+          <w:szCs w:val="32"/>
+          <w:lang w:val="en-US"/>
+        </w:rPr>
+        <w:t>hard-hitting</w:t>
+      </w:r>
+      <w:r>
+        <w:rPr>
+          <w:b/>
+          <w:sz w:val="32"/>
+          <w:szCs w:val="32"/>
+          <w:lang w:val="en-US"/>
+        </w:rPr>
+        <w:t xml:space="preserve">, </w:t>
+      </w:r>
+      <w:r>
+        <w:rPr>
+          <w:sz w:val="32"/>
+          <w:szCs w:val="32"/>
+          <w:lang w:val="en-US"/>
+        </w:rPr>
+        <w:t>row</w:t>
+      </w:r>
+      <w:r>
+        <w:rPr>
+          <w:sz w:val="32"/>
+          <w:szCs w:val="32"/>
+          <w:lang w:val="en-US"/>
+        </w:rPr>
+        <w:t>s</w:t>
+      </w:r>
+      <w:r>
+        <w:rPr>
+          <w:b/>
+          <w:sz w:val="32"/>
+          <w:szCs w:val="32"/>
+          <w:lang w:val="en-US"/>
+        </w:rPr>
+        <w:t xml:space="preserve">, </w:t>
+      </w:r>
+      <w:r>
+        <w:rPr>
+          <w:sz w:val="32"/>
+          <w:szCs w:val="32"/>
+          <w:lang w:val="en-US"/>
+        </w:rPr>
+        <w:t>sensation-seeking</w:t>
+      </w:r>
+      <w:r>
+        <w:rPr>
+          <w:b/>
+          <w:sz w:val="32"/>
+          <w:szCs w:val="32"/>
+          <w:lang w:val="en-US"/>
+        </w:rPr>
+        <w:t xml:space="preserve">, </w:t>
+      </w:r>
+      <w:r>
+        <w:rPr>
+          <w:sz w:val="32"/>
+          <w:szCs w:val="32"/>
+          <w:lang w:val="en-US"/>
+        </w:rPr>
+        <w:t>impulsivity</w:t>
+      </w:r>
+      <w:r>
+        <w:rPr>
+          <w:b/>
+          <w:sz w:val="32"/>
+          <w:szCs w:val="32"/>
+          <w:lang w:val="en-US"/>
+        </w:rPr>
+        <w:t xml:space="preserve">, </w:t>
+      </w:r>
+      <w:r>
+        <w:rPr>
+          <w:sz w:val="32"/>
+          <w:szCs w:val="32"/>
+          <w:lang w:val="en-US"/>
+        </w:rPr>
+        <w:t>matters</w:t>
+      </w:r>
+      <w:r>
+        <w:rPr>
+          <w:b/>
+          <w:sz w:val="32"/>
+          <w:szCs w:val="32"/>
+          <w:lang w:val="en-US"/>
+        </w:rPr>
+        <w:t xml:space="preserve">, </w:t>
+      </w:r>
+      <w:r>
+        <w:rPr>
+          <w:sz w:val="32"/>
+          <w:szCs w:val="32"/>
+          <w:lang w:val="en-US"/>
+        </w:rPr>
+        <w:t>grat</w:t>
+      </w:r>
+      <w:r>
+        <w:rPr>
+          <w:sz w:val="32"/>
+          <w:szCs w:val="32"/>
+          <w:lang w:val="en-US"/>
+        </w:rPr>
+        <w:t>u</w:t>
+      </w:r>
+      <w:r>
+        <w:rPr>
+          <w:sz w:val="32"/>
+          <w:szCs w:val="32"/>
+          <w:lang w:val="en-US"/>
+        </w:rPr>
+        <w:t>i</w:t>
+      </w:r>
+      <w:r>
+        <w:rPr>
+          <w:sz w:val="32"/>
+          <w:szCs w:val="32"/>
+          <w:lang w:val="en-US"/>
+        </w:rPr>
+        <w:t>tous</w:t>
+      </w:r>
+      <w:r>
+        <w:rPr>
+          <w:b/>
+          <w:sz w:val="32"/>
+          <w:szCs w:val="32"/>
+          <w:lang w:val="en-US"/>
+        </w:rPr>
+        <w:t xml:space="preserve"> </w:t>
+      </w:r>
+      <w:r>
+        <w:rPr>
+          <w:b/>
+          <w:sz w:val="32"/>
+          <w:szCs w:val="32"/>
+          <w:lang w:val="en-US"/>
+        </w:rPr>
+        <w:t xml:space="preserve">, </w:t>
+      </w:r>
+      <w:r>
+        <w:rPr>
+          <w:sz w:val="32"/>
+          <w:szCs w:val="32"/>
+          <w:lang w:val="en-US"/>
+        </w:rPr>
+        <w:t>entitled</w:t>
+      </w:r>
+      <w:r>
+        <w:rPr>
+          <w:b/>
+          <w:sz w:val="32"/>
+          <w:szCs w:val="32"/>
+          <w:lang w:val="en-US"/>
+        </w:rPr>
+        <w:t xml:space="preserve">, </w:t>
+      </w:r>
+      <w:r>
+        <w:rPr>
+          <w:sz w:val="32"/>
+          <w:szCs w:val="32"/>
+          <w:lang w:val="en-US"/>
+        </w:rPr>
+        <w:t>self – important</w:t>
+      </w:r>
+      <w:r>
+        <w:rPr>
+          <w:b/>
+          <w:sz w:val="32"/>
+          <w:szCs w:val="32"/>
+          <w:lang w:val="en-US"/>
+        </w:rPr>
+        <w:t xml:space="preserve">, </w:t>
+      </w:r>
+      <w:r>
+        <w:rPr>
+          <w:sz w:val="32"/>
+          <w:szCs w:val="32"/>
+          <w:lang w:val="en-US"/>
+        </w:rPr>
+        <w:t>obscene</w:t>
+      </w:r>
+      <w:r>
+        <w:rPr>
+          <w:b/>
+          <w:sz w:val="32"/>
+          <w:szCs w:val="32"/>
+          <w:lang w:val="en-US"/>
+        </w:rPr>
+        <w:t xml:space="preserve">, </w:t>
+      </w:r>
+      <w:r>
+        <w:rPr>
+          <w:sz w:val="32"/>
+          <w:szCs w:val="32"/>
+          <w:lang w:val="en-US"/>
+        </w:rPr>
+        <w:t>irritable</w:t>
+      </w:r>
+      <w:r>
+        <w:rPr>
+          <w:b/>
+          <w:sz w:val="32"/>
+          <w:szCs w:val="32"/>
+          <w:lang w:val="en-US"/>
+        </w:rPr>
+        <w:t xml:space="preserve">, </w:t>
+      </w:r>
+      <w:r>
+        <w:rPr>
+          <w:sz w:val="32"/>
+          <w:szCs w:val="32"/>
+          <w:lang w:val="en-US"/>
+        </w:rPr>
+        <w:t>irreconcilable</w:t>
+      </w:r>
+      <w:r>
+        <w:rPr>
+          <w:b/>
+          <w:sz w:val="32"/>
+          <w:szCs w:val="32"/>
+          <w:lang w:val="en-US"/>
+        </w:rPr>
+        <w:t xml:space="preserve">, </w:t>
+      </w:r>
+      <w:r>
+        <w:rPr>
+          <w:sz w:val="32"/>
+          <w:szCs w:val="32"/>
+          <w:lang w:val="en-US"/>
+        </w:rPr>
+        <w:t>abuses</w:t>
+      </w:r>
+      <w:r>
+        <w:rPr>
+          <w:b/>
+          <w:sz w:val="32"/>
+          <w:szCs w:val="32"/>
+          <w:lang w:val="en-US"/>
+        </w:rPr>
+        <w:t xml:space="preserve">, </w:t>
+      </w:r>
+      <w:r>
+        <w:rPr>
+          <w:sz w:val="32"/>
+          <w:szCs w:val="32"/>
+          <w:lang w:val="en-US"/>
+        </w:rPr>
+        <w:t>inciting</w:t>
+      </w:r>
+    </w:p>
+    <w:p>
+      <w:pPr>
+        <w:rPr>
+          <w:sz w:val="32"/>
+          <w:szCs w:val="32"/>
+          <w:lang w:val="en-US"/>
+        </w:rPr>
+      </w:pPr>
+    </w:p>
+    <w:p>
+      <w:pPr>
+        <w:rPr>
+          <w:sz w:val="32"/>
+          <w:szCs w:val="32"/>
+          <w:lang w:val="en-US"/>
+        </w:rPr>
+      </w:pPr>
+      <w:r>
+        <w:rPr>
+          <w:sz w:val="32"/>
+          <w:szCs w:val="32"/>
+          <w:lang w:val="en-US"/>
+        </w:rPr>
+        <w:t>…</w:t>
+      </w:r>
+      <w:r>
+        <w:rPr>
+          <w:sz w:val="32"/>
+          <w:szCs w:val="32"/>
+          <w:lang w:val="en-US"/>
+        </w:rPr>
+        <w:t>inciting</w:t>
+      </w:r>
+      <w:r>
+        <w:rPr>
+          <w:sz w:val="32"/>
+          <w:szCs w:val="32"/>
+          <w:lang w:val="en-US"/>
+        </w:rPr>
+        <w:t>…………………………..crowd</w:t>
+      </w:r>
+    </w:p>
+    <w:p>
+      <w:pPr>
+        <w:rPr>
+          <w:sz w:val="32"/>
+          <w:szCs w:val="32"/>
+          <w:lang w:val="en-US"/>
+        </w:rPr>
+      </w:pPr>
+      <w:r>
+        <w:rPr>
+          <w:sz w:val="32"/>
+          <w:szCs w:val="32"/>
+          <w:lang w:val="en-US"/>
+        </w:rPr>
+        <w:t>People are …</w:t>
+      </w:r>
+      <w:r>
+        <w:rPr>
+          <w:sz w:val="32"/>
+          <w:szCs w:val="32"/>
+          <w:lang w:val="en-US"/>
+        </w:rPr>
+        <w:t>livid</w:t>
+      </w:r>
+      <w:r>
+        <w:rPr>
+          <w:sz w:val="32"/>
+          <w:szCs w:val="32"/>
+          <w:lang w:val="en-US"/>
+        </w:rPr>
+        <w:t>……………………….with anger</w:t>
+      </w:r>
+    </w:p>
+    <w:p>
+      <w:pPr>
+        <w:rPr>
+          <w:sz w:val="32"/>
+          <w:szCs w:val="32"/>
+          <w:lang w:val="en-US"/>
+        </w:rPr>
+      </w:pPr>
+      <w:r>
+        <w:rPr>
+          <w:sz w:val="32"/>
+          <w:szCs w:val="32"/>
+          <w:lang w:val="en-US"/>
+        </w:rPr>
+        <w:t>There are blazing …</w:t>
+      </w:r>
+      <w:r>
+        <w:rPr>
+          <w:sz w:val="32"/>
+          <w:szCs w:val="32"/>
+          <w:lang w:val="en-US"/>
+        </w:rPr>
+        <w:t>rows</w:t>
+      </w:r>
+      <w:r>
+        <w:rPr>
+          <w:sz w:val="32"/>
+          <w:szCs w:val="32"/>
+          <w:lang w:val="en-US"/>
+        </w:rPr>
+        <w:t>…………………………with police</w:t>
+      </w:r>
+      <w:r>
+        <w:rPr>
+          <w:sz w:val="32"/>
+          <w:szCs w:val="32"/>
+          <w:lang w:val="en-US"/>
+        </w:rPr>
+        <w:t>, …</w:t>
+      </w:r>
+      <w:r>
+        <w:rPr>
+          <w:sz w:val="32"/>
+          <w:szCs w:val="32"/>
+          <w:lang w:val="en-US"/>
+        </w:rPr>
+        <w:t>gratuituous</w:t>
+      </w:r>
+      <w:r>
+        <w:rPr>
+          <w:sz w:val="32"/>
+          <w:szCs w:val="32"/>
+          <w:lang w:val="en-US"/>
+        </w:rPr>
+        <w:t>…………………………..pushing and shoving – nobody needs that</w:t>
+      </w:r>
+    </w:p>
+    <w:p>
+      <w:pPr>
+        <w:rPr>
+          <w:sz w:val="32"/>
+          <w:szCs w:val="32"/>
+          <w:lang w:val="en-US"/>
+        </w:rPr>
+      </w:pPr>
+      <w:r>
+        <w:rPr>
+          <w:sz w:val="32"/>
+          <w:szCs w:val="32"/>
+          <w:lang w:val="en-US"/>
+        </w:rPr>
+        <w:t>…</w:t>
+      </w:r>
+      <w:r>
+        <w:rPr>
+          <w:sz w:val="32"/>
+          <w:szCs w:val="32"/>
+          <w:lang w:val="en-US"/>
+        </w:rPr>
+        <w:t>outburst</w:t>
+      </w:r>
+      <w:r>
+        <w:rPr>
+          <w:sz w:val="32"/>
+          <w:szCs w:val="32"/>
+          <w:lang w:val="en-US"/>
+        </w:rPr>
+        <w:t>………………………………..of anger came out of the blue</w:t>
+      </w:r>
+    </w:p>
+    <w:p>
+      <w:pPr>
+        <w:rPr>
+          <w:sz w:val="32"/>
+          <w:szCs w:val="32"/>
+          <w:lang w:val="en-US"/>
+        </w:rPr>
+      </w:pPr>
+      <w:r>
+        <w:rPr>
+          <w:sz w:val="32"/>
+          <w:szCs w:val="32"/>
+          <w:lang w:val="en-US"/>
+        </w:rPr>
         <w:lastRenderedPageBreak/>
+        <w:t>What …</w:t>
+      </w:r>
+      <w:r>
+        <w:rPr>
+          <w:sz w:val="32"/>
+          <w:szCs w:val="32"/>
+          <w:lang w:val="en-US"/>
+        </w:rPr>
+        <w:t>infuriate</w:t>
+      </w:r>
+      <w:r>
+        <w:rPr>
+          <w:sz w:val="32"/>
+          <w:szCs w:val="32"/>
+          <w:lang w:val="en-US"/>
+        </w:rPr>
+        <w:t>………………………..people is helplessness</w:t>
+      </w:r>
+    </w:p>
+    <w:p>
+      <w:pPr>
+        <w:rPr>
+          <w:sz w:val="32"/>
+          <w:szCs w:val="32"/>
+          <w:lang w:val="en-US"/>
+        </w:rPr>
+      </w:pPr>
+      <w:r>
+        <w:rPr>
+          <w:sz w:val="32"/>
+          <w:szCs w:val="32"/>
+          <w:lang w:val="en-US"/>
+        </w:rPr>
+        <w:t>Young people can be …</w:t>
+      </w:r>
+      <w:r>
+        <w:rPr>
+          <w:sz w:val="32"/>
+          <w:szCs w:val="32"/>
+          <w:lang w:val="en-US"/>
+        </w:rPr>
         <w:t>outraged</w:t>
       </w:r>
       <w:r>
         <w:rPr>
-          <w:b/>
-          <w:sz w:val="32"/>
-          <w:szCs w:val="32"/>
-          <w:lang w:val="en-US"/>
-        </w:rPr>
-        <w:t xml:space="preserve">, </w:t>
-      </w:r>
-      <w:r>
-        <w:rPr>
-          <w:sz w:val="32"/>
-          <w:szCs w:val="32"/>
-          <w:lang w:val="en-US"/>
-        </w:rPr>
-        <w:t>livid</w:t>
-      </w:r>
-      <w:r>
-        <w:rPr>
-          <w:b/>
-          <w:sz w:val="32"/>
-          <w:szCs w:val="32"/>
-          <w:lang w:val="en-US"/>
-        </w:rPr>
-        <w:t xml:space="preserve">, </w:t>
-      </w:r>
-      <w:r>
-        <w:rPr>
-          <w:sz w:val="32"/>
-          <w:szCs w:val="32"/>
-          <w:lang w:val="en-US"/>
-        </w:rPr>
-        <w:t>outburst</w:t>
-      </w:r>
-      <w:r>
-        <w:rPr>
-          <w:b/>
-          <w:sz w:val="32"/>
-          <w:szCs w:val="32"/>
-          <w:lang w:val="en-US"/>
-        </w:rPr>
-        <w:t xml:space="preserve">, </w:t>
-      </w:r>
-      <w:r>
-        <w:rPr>
-          <w:sz w:val="32"/>
-          <w:szCs w:val="32"/>
-          <w:lang w:val="en-US"/>
-        </w:rPr>
-        <w:t>infur</w:t>
-      </w:r>
-      <w:r>
-        <w:rPr>
-          <w:sz w:val="32"/>
-          <w:szCs w:val="32"/>
-          <w:lang w:val="en-US"/>
-        </w:rPr>
-        <w:t>i</w:t>
-      </w:r>
-      <w:r>
-        <w:rPr>
-          <w:sz w:val="32"/>
-          <w:szCs w:val="32"/>
-          <w:lang w:val="en-US"/>
-        </w:rPr>
-        <w:t>ate</w:t>
-      </w:r>
-      <w:r>
-        <w:rPr>
-          <w:b/>
-          <w:sz w:val="32"/>
-          <w:szCs w:val="32"/>
-          <w:lang w:val="en-US"/>
-        </w:rPr>
-        <w:t xml:space="preserve">, </w:t>
+          <w:sz w:val="32"/>
+          <w:szCs w:val="32"/>
+          <w:lang w:val="en-US"/>
+        </w:rPr>
+        <w:t>………………………….., easily lose temper</w:t>
+      </w:r>
+    </w:p>
+    <w:p>
+      <w:pPr>
+        <w:rPr>
+          <w:sz w:val="32"/>
+          <w:szCs w:val="32"/>
+          <w:lang w:val="en-US"/>
+        </w:rPr>
+      </w:pPr>
+      <w:r>
+        <w:rPr>
+          <w:sz w:val="32"/>
+          <w:szCs w:val="32"/>
+          <w:lang w:val="en-US"/>
+        </w:rPr>
+        <w:t>Young people are …</w:t>
       </w:r>
       <w:r>
         <w:rPr>
@@ -692,37 +1377,208 @@
       </w:r>
       <w:r>
         <w:rPr>
-          <w:b/>
-          <w:sz w:val="32"/>
-          <w:szCs w:val="32"/>
-          <w:lang w:val="en-US"/>
-        </w:rPr>
-        <w:t xml:space="preserve">, </w:t>
-      </w:r>
-      <w:r>
-        <w:rPr>
-          <w:sz w:val="32"/>
-          <w:szCs w:val="32"/>
-          <w:lang w:val="en-US"/>
-        </w:rPr>
-        <w:t>row</w:t>
-      </w:r>
-      <w:r>
-        <w:rPr>
-          <w:sz w:val="32"/>
-          <w:szCs w:val="32"/>
-          <w:lang w:val="en-US"/>
-        </w:rPr>
-        <w:t>s</w:t>
-      </w:r>
-      <w:r>
-        <w:rPr>
-          <w:b/>
-          <w:sz w:val="32"/>
-          <w:szCs w:val="32"/>
-          <w:lang w:val="en-US"/>
-        </w:rPr>
-        <w:t xml:space="preserve">, </w:t>
+          <w:sz w:val="32"/>
+          <w:szCs w:val="32"/>
+          <w:lang w:val="en-US"/>
+        </w:rPr>
+        <w:t>…………………………….., all or nothing</w:t>
+      </w:r>
+    </w:p>
+    <w:p>
+      <w:pPr>
+        <w:rPr>
+          <w:sz w:val="32"/>
+          <w:szCs w:val="32"/>
+          <w:lang w:val="en-US"/>
+        </w:rPr>
+      </w:pPr>
+      <w:r>
+        <w:rPr>
+          <w:sz w:val="32"/>
+          <w:szCs w:val="32"/>
+          <w:lang w:val="en-US"/>
+        </w:rPr>
+        <w:t>We can handle that in more civilized way , …</w:t>
+      </w:r>
+      <w:r>
+        <w:rPr>
+          <w:sz w:val="32"/>
+          <w:szCs w:val="32"/>
+          <w:lang w:val="en-US"/>
+        </w:rPr>
+        <w:t>impulsivity………………………..or screaming</w:t>
+      </w:r>
+      <w:r>
+        <w:rPr>
+          <w:sz w:val="32"/>
+          <w:szCs w:val="32"/>
+          <w:lang w:val="en-US"/>
+        </w:rPr>
+        <w:t>……</w:t>
+      </w:r>
+      <w:r>
+        <w:rPr>
+          <w:sz w:val="32"/>
+          <w:szCs w:val="32"/>
+          <w:lang w:val="en-US"/>
+        </w:rPr>
+        <w:t xml:space="preserve"> </w:t>
+      </w:r>
+      <w:r>
+        <w:rPr>
+          <w:sz w:val="32"/>
+          <w:szCs w:val="32"/>
+          <w:lang w:val="en-US"/>
+        </w:rPr>
+        <w:t>abuses</w:t>
+      </w:r>
+      <w:r>
+        <w:rPr>
+          <w:sz w:val="32"/>
+          <w:szCs w:val="32"/>
+          <w:lang w:val="en-US"/>
+        </w:rPr>
+        <w:t xml:space="preserve"> </w:t>
+      </w:r>
+      <w:r>
+        <w:rPr>
+          <w:sz w:val="32"/>
+          <w:szCs w:val="32"/>
+          <w:lang w:val="en-US"/>
+        </w:rPr>
+        <w:t>………………………is unnecessary</w:t>
+      </w:r>
+    </w:p>
+    <w:p>
+      <w:pPr>
+        <w:rPr>
+          <w:sz w:val="32"/>
+          <w:szCs w:val="32"/>
+          <w:lang w:val="en-US"/>
+        </w:rPr>
+      </w:pPr>
+      <w:r>
+        <w:rPr>
+          <w:sz w:val="32"/>
+          <w:szCs w:val="32"/>
+          <w:lang w:val="en-US"/>
+        </w:rPr>
+        <w:t>Differences seem …</w:t>
+      </w:r>
+      <w:r>
+        <w:rPr>
+          <w:sz w:val="32"/>
+          <w:szCs w:val="32"/>
+          <w:lang w:val="en-US"/>
+        </w:rPr>
+        <w:t>irreconcilable</w:t>
+      </w:r>
+      <w:r>
+        <w:rPr>
+          <w:sz w:val="32"/>
+          <w:szCs w:val="32"/>
+          <w:lang w:val="en-US"/>
+        </w:rPr>
+        <w:t>………………………………………, compromise is beyond reach</w:t>
+      </w:r>
+    </w:p>
+    <w:p>
+      <w:pPr>
+        <w:rPr>
+          <w:sz w:val="32"/>
+          <w:szCs w:val="32"/>
+          <w:lang w:val="en-US"/>
+        </w:rPr>
+      </w:pPr>
+      <w:r>
+        <w:rPr>
+          <w:sz w:val="32"/>
+          <w:szCs w:val="32"/>
+          <w:lang w:val="en-US"/>
+        </w:rPr>
+        <w:t>Young people take ……</w:t>
+      </w:r>
+      <w:r>
+        <w:rPr>
+          <w:sz w:val="32"/>
+          <w:szCs w:val="32"/>
+          <w:lang w:val="en-US"/>
+        </w:rPr>
+        <w:t>matters</w:t>
+      </w:r>
+      <w:r>
+        <w:rPr>
+          <w:sz w:val="32"/>
+          <w:szCs w:val="32"/>
+          <w:lang w:val="en-US"/>
+        </w:rPr>
+        <w:t>……………………….in their own hands</w:t>
+      </w:r>
+    </w:p>
+    <w:p>
+      <w:pPr>
+        <w:rPr>
+          <w:sz w:val="32"/>
+          <w:szCs w:val="32"/>
+          <w:lang w:val="en-US"/>
+        </w:rPr>
+      </w:pPr>
+      <w:r>
+        <w:rPr>
+          <w:sz w:val="32"/>
+          <w:szCs w:val="32"/>
+          <w:lang w:val="en-US"/>
+        </w:rPr>
+        <w:t>According to many adults youngsters are …</w:t>
+      </w:r>
+      <w:r>
+        <w:rPr>
+          <w:sz w:val="32"/>
+          <w:szCs w:val="32"/>
+          <w:lang w:val="en-US"/>
+        </w:rPr>
+        <w:t>self-important</w:t>
+      </w:r>
+      <w:r>
+        <w:rPr>
+          <w:sz w:val="32"/>
+          <w:szCs w:val="32"/>
+          <w:lang w:val="en-US"/>
+        </w:rPr>
+        <w:t>……………………………….and …</w:t>
+      </w:r>
+      <w:r>
+        <w:rPr>
+          <w:sz w:val="32"/>
+          <w:szCs w:val="32"/>
+          <w:lang w:val="en-US"/>
+        </w:rPr>
+        <w:t>irritable</w:t>
+      </w:r>
+      <w:r>
+        <w:rPr>
+          <w:sz w:val="32"/>
+          <w:szCs w:val="32"/>
+          <w:lang w:val="en-US"/>
+        </w:rPr>
+        <w:t>…………………………….</w:t>
+      </w:r>
+    </w:p>
+    <w:p>
+      <w:pPr>
+        <w:rPr>
+          <w:sz w:val="32"/>
+          <w:szCs w:val="32"/>
+          <w:lang w:val="en-US"/>
+        </w:rPr>
+      </w:pPr>
+      <w:r>
+        <w:rPr>
+          <w:sz w:val="32"/>
+          <w:szCs w:val="32"/>
+          <w:lang w:val="en-US"/>
+        </w:rPr>
+        <w:t>…</w:t>
       </w:r>
       <w:r>
         <w:rPr>
@@ -734,216 +1590,12 @@
       </w:r>
       <w:r>
         <w:rPr>
-          <w:b/>
-          <w:sz w:val="32"/>
-          <w:szCs w:val="32"/>
-          <w:lang w:val="en-US"/>
-        </w:rPr>
-        <w:t xml:space="preserve">, </w:t>
-      </w:r>
-      <w:r>
-        <w:rPr>
-          <w:sz w:val="32"/>
-          <w:szCs w:val="32"/>
-          <w:lang w:val="en-US"/>
-        </w:rPr>
-        <w:t>impulsivity</w:t>
-      </w:r>
-      <w:r>
-        <w:rPr>
-          <w:b/>
-          <w:sz w:val="32"/>
-          <w:szCs w:val="32"/>
-          <w:lang w:val="en-US"/>
-        </w:rPr>
-        <w:t xml:space="preserve">, </w:t>
-      </w:r>
-      <w:r>
-        <w:rPr>
-          <w:sz w:val="32"/>
-          <w:szCs w:val="32"/>
-          <w:lang w:val="en-US"/>
-        </w:rPr>
-        <w:t>matters</w:t>
-      </w:r>
-      <w:r>
-        <w:rPr>
-          <w:b/>
-          <w:sz w:val="32"/>
-          <w:szCs w:val="32"/>
-          <w:lang w:val="en-US"/>
-        </w:rPr>
-        <w:t xml:space="preserve">, </w:t>
-      </w:r>
-      <w:r>
-        <w:rPr>
-          <w:sz w:val="32"/>
-          <w:szCs w:val="32"/>
-          <w:lang w:val="en-US"/>
-        </w:rPr>
-        <w:t>grat</w:t>
-      </w:r>
-      <w:r>
-        <w:rPr>
-          <w:sz w:val="32"/>
-          <w:szCs w:val="32"/>
-          <w:lang w:val="en-US"/>
-        </w:rPr>
-        <w:t>u</w:t>
-      </w:r>
-      <w:r>
-        <w:rPr>
-          <w:sz w:val="32"/>
-          <w:szCs w:val="32"/>
-          <w:lang w:val="en-US"/>
-        </w:rPr>
-        <w:t>i</w:t>
-      </w:r>
-      <w:r>
-        <w:rPr>
-          <w:sz w:val="32"/>
-          <w:szCs w:val="32"/>
-          <w:lang w:val="en-US"/>
-        </w:rPr>
-        <w:t>tous</w:t>
-      </w:r>
-      <w:r>
-        <w:rPr>
-          <w:b/>
-          <w:sz w:val="32"/>
-          <w:szCs w:val="32"/>
-          <w:lang w:val="en-US"/>
-        </w:rPr>
-        <w:t xml:space="preserve"> </w:t>
-      </w:r>
-      <w:r>
-        <w:rPr>
-          <w:b/>
-          <w:sz w:val="32"/>
-          <w:szCs w:val="32"/>
-          <w:lang w:val="en-US"/>
-        </w:rPr>
-        <w:t xml:space="preserve">, </w:t>
-      </w:r>
-      <w:r>
-        <w:rPr>
-          <w:sz w:val="32"/>
-          <w:szCs w:val="32"/>
-          <w:lang w:val="en-US"/>
-        </w:rPr>
-        <w:t>entitled</w:t>
-      </w:r>
-      <w:r>
-        <w:rPr>
-          <w:b/>
-          <w:sz w:val="32"/>
-          <w:szCs w:val="32"/>
-          <w:lang w:val="en-US"/>
-        </w:rPr>
-        <w:t xml:space="preserve">, </w:t>
-      </w:r>
-      <w:r>
-        <w:rPr>
-          <w:sz w:val="32"/>
-          <w:szCs w:val="32"/>
-          <w:lang w:val="en-US"/>
-        </w:rPr>
-        <w:t>self – important</w:t>
-      </w:r>
-      <w:r>
-        <w:rPr>
-          <w:b/>
-          <w:sz w:val="32"/>
-          <w:szCs w:val="32"/>
-          <w:lang w:val="en-US"/>
-        </w:rPr>
-        <w:t xml:space="preserve">, </w:t>
-      </w:r>
-      <w:r>
-        <w:rPr>
-          <w:sz w:val="32"/>
-          <w:szCs w:val="32"/>
-          <w:lang w:val="en-US"/>
-        </w:rPr>
-        <w:t>obscene</w:t>
-      </w:r>
-      <w:r>
-        <w:rPr>
-          <w:b/>
-          <w:sz w:val="32"/>
-          <w:szCs w:val="32"/>
-          <w:lang w:val="en-US"/>
-        </w:rPr>
-        <w:t xml:space="preserve">, </w:t>
-      </w:r>
-      <w:r>
-        <w:rPr>
-          <w:sz w:val="32"/>
-          <w:szCs w:val="32"/>
-          <w:lang w:val="en-US"/>
-        </w:rPr>
-        <w:t>irritable</w:t>
-      </w:r>
-      <w:r>
-        <w:rPr>
-          <w:b/>
-          <w:sz w:val="32"/>
-          <w:szCs w:val="32"/>
-          <w:lang w:val="en-US"/>
-        </w:rPr>
-        <w:t xml:space="preserve">, </w:t>
-      </w:r>
-      <w:r>
-        <w:rPr>
-          <w:sz w:val="32"/>
-          <w:szCs w:val="32"/>
-          <w:lang w:val="en-US"/>
-        </w:rPr>
-        <w:t>irreconcilable</w:t>
-      </w:r>
-      <w:r>
-        <w:rPr>
-          <w:b/>
-          <w:sz w:val="32"/>
-          <w:szCs w:val="32"/>
-          <w:lang w:val="en-US"/>
-        </w:rPr>
-        <w:t xml:space="preserve">, </w:t>
-      </w:r>
-      <w:r>
-        <w:rPr>
-          <w:sz w:val="32"/>
-          <w:szCs w:val="32"/>
-          <w:lang w:val="en-US"/>
-        </w:rPr>
-        <w:t>abuses</w:t>
-      </w:r>
-      <w:r>
-        <w:rPr>
-          <w:b/>
-          <w:sz w:val="32"/>
-          <w:szCs w:val="32"/>
-          <w:lang w:val="en-US"/>
-        </w:rPr>
-        <w:t xml:space="preserve">, </w:t>
-      </w:r>
-      <w:r>
-        <w:rPr>
-          <w:sz w:val="32"/>
-          <w:szCs w:val="32"/>
-          <w:lang w:val="en-US"/>
-        </w:rPr>
-        <w:t>inciting</w:t>
-      </w:r>
-    </w:p>
-    <w:p>
-      <w:pPr>
-        <w:rPr>
-          <w:sz w:val="32"/>
-          <w:szCs w:val="32"/>
-          <w:lang w:val="en-US"/>
-        </w:rPr>
-      </w:pPr>
+          <w:sz w:val="32"/>
+          <w:szCs w:val="32"/>
+          <w:lang w:val="en-US"/>
+        </w:rPr>
+        <w:t>………………………………is what characterizes young people right now</w:t>
+      </w:r>
     </w:p>
     <w:p>
       <w:pPr>
@@ -967,73 +1619,7 @@
           <w:szCs w:val="32"/>
           <w:lang w:val="en-US"/>
         </w:rPr>
-        <w:t>inciting</w:t>
-      </w:r>
-      <w:r>
-        <w:rPr>
-          <w:sz w:val="32"/>
-          <w:szCs w:val="32"/>
-          <w:lang w:val="en-US"/>
-        </w:rPr>
-        <w:t>…………………………..crowd</w:t>
-      </w:r>
-    </w:p>
-    <w:p>
-      <w:pPr>
-        <w:rPr>
-          <w:sz w:val="32"/>
-          <w:szCs w:val="32"/>
-          <w:lang w:val="en-US"/>
-        </w:rPr>
-      </w:pPr>
-      <w:r>
-        <w:rPr>
-          <w:sz w:val="32"/>
-          <w:szCs w:val="32"/>
-          <w:lang w:val="en-US"/>
-        </w:rPr>
-        <w:t>People are …</w:t>
-      </w:r>
-      <w:r>
-        <w:rPr>
-          <w:sz w:val="32"/>
-          <w:szCs w:val="32"/>
-          <w:lang w:val="en-US"/>
-        </w:rPr>
-        <w:t>livid</w:t>
-      </w:r>
-      <w:r>
-        <w:rPr>
-          <w:sz w:val="32"/>
-          <w:szCs w:val="32"/>
-          <w:lang w:val="en-US"/>
-        </w:rPr>
-        <w:t>……………………….with anger</w:t>
-      </w:r>
-    </w:p>
-    <w:p>
-      <w:pPr>
-        <w:rPr>
-          <w:sz w:val="32"/>
-          <w:szCs w:val="32"/>
-          <w:lang w:val="en-US"/>
-        </w:rPr>
-      </w:pPr>
-      <w:r>
-        <w:rPr>
-          <w:sz w:val="32"/>
-          <w:szCs w:val="32"/>
-          <w:lang w:val="en-US"/>
-        </w:rPr>
-        <w:t>There are blazing …</w:t>
-      </w:r>
-      <w:r>
-        <w:rPr>
-          <w:sz w:val="32"/>
-          <w:szCs w:val="32"/>
-          <w:lang w:val="en-US"/>
-        </w:rPr>
-        <w:t>impulsivity</w:t>
+        <w:t>Obscene</w:t>
       </w:r>
       <w:bookmarkStart w:id="0" w:name="_GoBack"/>
       <w:bookmarkEnd w:id="0"/>
@@ -1043,41 +1629,16 @@
           <w:szCs w:val="32"/>
           <w:lang w:val="en-US"/>
         </w:rPr>
-        <w:t>…………………………with police</w:t>
-      </w:r>
-      <w:r>
-        <w:rPr>
-          <w:sz w:val="32"/>
-          <w:szCs w:val="32"/>
-          <w:lang w:val="en-US"/>
-        </w:rPr>
-        <w:t>, …</w:t>
-      </w:r>
-      <w:r>
-        <w:rPr>
-          <w:sz w:val="32"/>
-          <w:szCs w:val="32"/>
-          <w:lang w:val="en-US"/>
-        </w:rPr>
-        <w:t>obscene</w:t>
-      </w:r>
-      <w:r>
-        <w:rPr>
-          <w:sz w:val="32"/>
-          <w:szCs w:val="32"/>
-          <w:lang w:val="en-US"/>
-        </w:rPr>
-        <w:t>…………………………..pushing and shoving – nobody needs that</w:t>
-      </w:r>
-    </w:p>
-    <w:p>
-      <w:pPr>
-        <w:rPr>
-          <w:sz w:val="32"/>
-          <w:szCs w:val="32"/>
-          <w:lang w:val="en-US"/>
-        </w:rPr>
-      </w:pPr>
+        <w:t xml:space="preserve">………………………slogans and </w:t>
+      </w:r>
+      <w:r>
+        <w:rPr>
+          <w:sz w:val="32"/>
+          <w:szCs w:val="32"/>
+          <w:lang w:val="en-US"/>
+        </w:rPr>
+        <w:t>phrases</w:t>
+      </w:r>
       <w:r>
         <w:rPr>
           <w:sz w:val="32"/>
@@ -1092,400 +1653,6 @@
           <w:szCs w:val="32"/>
           <w:lang w:val="en-US"/>
         </w:rPr>
-        <w:t>outburst</w:t>
-      </w:r>
-      <w:r>
-        <w:rPr>
-          <w:sz w:val="32"/>
-          <w:szCs w:val="32"/>
-          <w:lang w:val="en-US"/>
-        </w:rPr>
-        <w:t>………………………………..of anger came out of the blue</w:t>
-      </w:r>
-    </w:p>
-    <w:p>
-      <w:pPr>
-        <w:rPr>
-          <w:sz w:val="32"/>
-          <w:szCs w:val="32"/>
-          <w:lang w:val="en-US"/>
-        </w:rPr>
-      </w:pPr>
-      <w:r>
-        <w:rPr>
-          <w:sz w:val="32"/>
-          <w:szCs w:val="32"/>
-          <w:lang w:val="en-US"/>
-        </w:rPr>
-        <w:t>What …</w:t>
-      </w:r>
-      <w:r>
-        <w:rPr>
-          <w:sz w:val="32"/>
-          <w:szCs w:val="32"/>
-          <w:lang w:val="en-US"/>
-        </w:rPr>
-        <w:t>infuriate</w:t>
-      </w:r>
-      <w:r>
-        <w:rPr>
-          <w:sz w:val="32"/>
-          <w:szCs w:val="32"/>
-          <w:lang w:val="en-US"/>
-        </w:rPr>
-        <w:t>………………………..people is helplessness</w:t>
-      </w:r>
-    </w:p>
-    <w:p>
-      <w:pPr>
-        <w:rPr>
-          <w:sz w:val="32"/>
-          <w:szCs w:val="32"/>
-          <w:lang w:val="en-US"/>
-        </w:rPr>
-      </w:pPr>
-      <w:r>
-        <w:rPr>
-          <w:sz w:val="32"/>
-          <w:szCs w:val="32"/>
-          <w:lang w:val="en-US"/>
-        </w:rPr>
-        <w:t>Young people can be …</w:t>
-      </w:r>
-      <w:r>
-        <w:rPr>
-          <w:sz w:val="32"/>
-          <w:szCs w:val="32"/>
-          <w:lang w:val="en-US"/>
-        </w:rPr>
-        <w:t>outraged</w:t>
-      </w:r>
-      <w:r>
-        <w:rPr>
-          <w:sz w:val="32"/>
-          <w:szCs w:val="32"/>
-          <w:lang w:val="en-US"/>
-        </w:rPr>
-        <w:t>………………………….., easily lose temper</w:t>
-      </w:r>
-    </w:p>
-    <w:p>
-      <w:pPr>
-        <w:rPr>
-          <w:sz w:val="32"/>
-          <w:szCs w:val="32"/>
-          <w:lang w:val="en-US"/>
-        </w:rPr>
-      </w:pPr>
-      <w:r>
-        <w:rPr>
-          <w:sz w:val="32"/>
-          <w:szCs w:val="32"/>
-          <w:lang w:val="en-US"/>
-        </w:rPr>
-        <w:t>Young people are …</w:t>
-      </w:r>
-      <w:r>
-        <w:rPr>
-          <w:sz w:val="32"/>
-          <w:szCs w:val="32"/>
-          <w:lang w:val="en-US"/>
-        </w:rPr>
-        <w:t>hard-hitting</w:t>
-      </w:r>
-      <w:r>
-        <w:rPr>
-          <w:sz w:val="32"/>
-          <w:szCs w:val="32"/>
-          <w:lang w:val="en-US"/>
-        </w:rPr>
-        <w:t>…………………………….., all or nothing</w:t>
-      </w:r>
-    </w:p>
-    <w:p>
-      <w:pPr>
-        <w:rPr>
-          <w:sz w:val="32"/>
-          <w:szCs w:val="32"/>
-          <w:lang w:val="en-US"/>
-        </w:rPr>
-      </w:pPr>
-      <w:r>
-        <w:rPr>
-          <w:sz w:val="32"/>
-          <w:szCs w:val="32"/>
-          <w:lang w:val="en-US"/>
-        </w:rPr>
-        <w:t>We can handle that in more civilized way , …</w:t>
-      </w:r>
-      <w:r>
-        <w:rPr>
-          <w:sz w:val="32"/>
-          <w:szCs w:val="32"/>
-          <w:lang w:val="en-US"/>
-        </w:rPr>
-        <w:t>abuses</w:t>
-      </w:r>
-      <w:r>
-        <w:rPr>
-          <w:sz w:val="32"/>
-          <w:szCs w:val="32"/>
-          <w:lang w:val="en-US"/>
-        </w:rPr>
-        <w:t>………………………..or screaming ……</w:t>
-      </w:r>
-      <w:r>
-        <w:rPr>
-          <w:sz w:val="32"/>
-          <w:szCs w:val="32"/>
-          <w:lang w:val="en-US"/>
-        </w:rPr>
-        <w:t>rows</w:t>
-      </w:r>
-      <w:r>
-        <w:rPr>
-          <w:sz w:val="32"/>
-          <w:szCs w:val="32"/>
-          <w:lang w:val="en-US"/>
-        </w:rPr>
-        <w:t>………………………is unnecessary</w:t>
-      </w:r>
-    </w:p>
-    <w:p>
-      <w:pPr>
-        <w:rPr>
-          <w:sz w:val="32"/>
-          <w:szCs w:val="32"/>
-          <w:lang w:val="en-US"/>
-        </w:rPr>
-      </w:pPr>
-      <w:r>
-        <w:rPr>
-          <w:sz w:val="32"/>
-          <w:szCs w:val="32"/>
-          <w:lang w:val="en-US"/>
-        </w:rPr>
-        <w:t>Differences seem …</w:t>
-      </w:r>
-      <w:r>
-        <w:rPr>
-          <w:sz w:val="32"/>
-          <w:szCs w:val="32"/>
-          <w:lang w:val="en-US"/>
-        </w:rPr>
-        <w:t>irreconcilable</w:t>
-      </w:r>
-      <w:r>
-        <w:rPr>
-          <w:sz w:val="32"/>
-          <w:szCs w:val="32"/>
-          <w:lang w:val="en-US"/>
-        </w:rPr>
-        <w:t>………………………………………, compromise is beyond reach</w:t>
-      </w:r>
-    </w:p>
-    <w:p>
-      <w:pPr>
-        <w:rPr>
-          <w:sz w:val="32"/>
-          <w:szCs w:val="32"/>
-          <w:lang w:val="en-US"/>
-        </w:rPr>
-      </w:pPr>
-      <w:r>
-        <w:rPr>
-          <w:sz w:val="32"/>
-          <w:szCs w:val="32"/>
-          <w:lang w:val="en-US"/>
-        </w:rPr>
-        <w:t>Young people take ……</w:t>
-      </w:r>
-      <w:r>
-        <w:rPr>
-          <w:sz w:val="32"/>
-          <w:szCs w:val="32"/>
-          <w:lang w:val="en-US"/>
-        </w:rPr>
-        <w:t>matters</w:t>
-      </w:r>
-      <w:r>
-        <w:rPr>
-          <w:sz w:val="32"/>
-          <w:szCs w:val="32"/>
-          <w:lang w:val="en-US"/>
-        </w:rPr>
-        <w:t>……………………….in their own hands</w:t>
-      </w:r>
-    </w:p>
-    <w:p>
-      <w:pPr>
-        <w:rPr>
-          <w:sz w:val="32"/>
-          <w:szCs w:val="32"/>
-          <w:lang w:val="en-US"/>
-        </w:rPr>
-      </w:pPr>
-      <w:r>
-        <w:rPr>
-          <w:sz w:val="32"/>
-          <w:szCs w:val="32"/>
-          <w:lang w:val="en-US"/>
-        </w:rPr>
-        <w:lastRenderedPageBreak/>
-        <w:t>According to many adults youngsters are …</w:t>
-      </w:r>
-      <w:r>
-        <w:rPr>
-          <w:sz w:val="32"/>
-          <w:szCs w:val="32"/>
-          <w:lang w:val="en-US"/>
-        </w:rPr>
-        <w:t>self-important</w:t>
-      </w:r>
-      <w:r>
-        <w:rPr>
-          <w:sz w:val="32"/>
-          <w:szCs w:val="32"/>
-          <w:lang w:val="en-US"/>
-        </w:rPr>
-        <w:t>……………………………….and …</w:t>
-      </w:r>
-      <w:r>
-        <w:rPr>
-          <w:sz w:val="32"/>
-          <w:szCs w:val="32"/>
-          <w:lang w:val="en-US"/>
-        </w:rPr>
-        <w:t>irritable</w:t>
-      </w:r>
-      <w:r>
-        <w:rPr>
-          <w:sz w:val="32"/>
-          <w:szCs w:val="32"/>
-          <w:lang w:val="en-US"/>
-        </w:rPr>
-        <w:t>…………………………….</w:t>
-      </w:r>
-    </w:p>
-    <w:p>
-      <w:pPr>
-        <w:rPr>
-          <w:sz w:val="32"/>
-          <w:szCs w:val="32"/>
-          <w:lang w:val="en-US"/>
-        </w:rPr>
-      </w:pPr>
-      <w:r>
-        <w:rPr>
-          <w:sz w:val="32"/>
-          <w:szCs w:val="32"/>
-          <w:lang w:val="en-US"/>
-        </w:rPr>
-        <w:t>…</w:t>
-      </w:r>
-      <w:r>
-        <w:rPr>
-          <w:sz w:val="32"/>
-          <w:szCs w:val="32"/>
-          <w:lang w:val="en-US"/>
-        </w:rPr>
-        <w:t>sensation-seeking</w:t>
-      </w:r>
-      <w:r>
-        <w:rPr>
-          <w:sz w:val="32"/>
-          <w:szCs w:val="32"/>
-          <w:lang w:val="en-US"/>
-        </w:rPr>
-        <w:t>………………………………is what characterizes young people right now</w:t>
-      </w:r>
-    </w:p>
-    <w:p>
-      <w:pPr>
-        <w:rPr>
-          <w:sz w:val="32"/>
-          <w:szCs w:val="32"/>
-          <w:lang w:val="en-US"/>
-        </w:rPr>
-      </w:pPr>
-      <w:r>
-        <w:rPr>
-          <w:sz w:val="32"/>
-          <w:szCs w:val="32"/>
-          <w:lang w:val="en-US"/>
-        </w:rPr>
-        <w:t>…</w:t>
-      </w:r>
-      <w:r>
-        <w:rPr>
-          <w:sz w:val="32"/>
-          <w:szCs w:val="32"/>
-          <w:lang w:val="en-US"/>
-        </w:rPr>
-        <w:t>G</w:t>
-      </w:r>
-      <w:r>
-        <w:rPr>
-          <w:sz w:val="32"/>
-          <w:szCs w:val="32"/>
-          <w:lang w:val="en-US"/>
-        </w:rPr>
-        <w:t>ratuit</w:t>
-      </w:r>
-      <w:r>
-        <w:rPr>
-          <w:sz w:val="32"/>
-          <w:szCs w:val="32"/>
-          <w:lang w:val="en-US"/>
-        </w:rPr>
-        <w:t>o</w:t>
-      </w:r>
-      <w:r>
-        <w:rPr>
-          <w:sz w:val="32"/>
-          <w:szCs w:val="32"/>
-          <w:lang w:val="en-US"/>
-        </w:rPr>
-        <w:t>u</w:t>
-      </w:r>
-      <w:r>
-        <w:rPr>
-          <w:sz w:val="32"/>
-          <w:szCs w:val="32"/>
-          <w:lang w:val="en-US"/>
-        </w:rPr>
-        <w:t>s</w:t>
-      </w:r>
-      <w:r>
-        <w:rPr>
-          <w:sz w:val="32"/>
-          <w:szCs w:val="32"/>
-          <w:lang w:val="en-US"/>
-        </w:rPr>
-        <w:t xml:space="preserve">………………………slogans and </w:t>
-      </w:r>
-      <w:r>
-        <w:rPr>
-          <w:sz w:val="32"/>
-          <w:szCs w:val="32"/>
-          <w:lang w:val="en-US"/>
-        </w:rPr>
-        <w:t>phrases</w:t>
-      </w:r>
-      <w:r>
-        <w:rPr>
-          <w:sz w:val="32"/>
-          <w:szCs w:val="32"/>
-          <w:lang w:val="en-US"/>
-        </w:rPr>
-        <w:t>…</w:t>
-      </w:r>
-      <w:r>
-        <w:rPr>
-          <w:sz w:val="32"/>
-          <w:szCs w:val="32"/>
-          <w:lang w:val="en-US"/>
-        </w:rPr>
         <w:t>entitled</w:t>
       </w:r>
       <w:r>
@@ -1511,13 +1678,6 @@
         <w:rPr>
           <w:sz w:val="32"/>
           <w:szCs w:val="32"/>
-          <w:lang w:val="en-US"/>
-        </w:rPr>
-      </w:pPr>
-    </w:p>
-    <w:p>
-      <w:pPr>
-        <w:rPr>
           <w:lang w:val="en-US"/>
         </w:rPr>
       </w:pPr>
@@ -1537,6 +1697,103 @@
     </w:sectPr>
   </w:body>
 </w:document>
+</file>
+
+<file path=word/numbering.xml><?xml version="1.0" encoding="utf-8"?>
+<w:numbering xmlns:wpc="http://schemas.microsoft.com/office/word/2010/wordprocessingCanvas" xmlns:mc="http://schemas.openxmlformats.org/markup-compatibility/2006" xmlns:o="urn:schemas-microsoft-com:office:office" xmlns:r="http://schemas.openxmlformats.org/officeDocument/2006/relationships" xmlns:m="http://schemas.openxmlformats.org/officeDocument/2006/math" xmlns:v="urn:schemas-microsoft-com:vml" xmlns:wp14="http://schemas.microsoft.com/office/word/2010/wordprocessingDrawing" xmlns:wp="http://schemas.openxmlformats.org/drawingml/2006/wordprocessingDrawing" xmlns:w10="urn:schemas-microsoft-com:office:word" xmlns:w="http://schemas.openxmlformats.org/wordprocessingml/2006/main" xmlns:w14="http://schemas.microsoft.com/office/word/2010/wordml" xmlns:w15="http://schemas.microsoft.com/office/word/2012/wordml" xmlns:wpg="http://schemas.microsoft.com/office/word/2010/wordprocessingGroup" xmlns:wpi="http://schemas.microsoft.com/office/word/2010/wordprocessingInk" xmlns:wne="http://schemas.microsoft.com/office/word/2006/wordml" xmlns:wps="http://schemas.microsoft.com/office/word/2010/wordprocessingShape" mc:Ignorable="w14 w15 wp14">
+  <w:abstractNum w:abstractNumId="0" w15:restartNumberingAfterBreak="0">
+    <w:nsid w:val="51236C74"/>
+    <w:multiLevelType w:val="hybridMultilevel"/>
+    <w:tmpl w:val="CA84B674"/>
+    <w:lvl w:ilvl="0" w:tplc="0415000F">
+      <w:start w:val="1"/>
+      <w:numFmt w:val="decimal"/>
+      <w:lvlText w:val="%1."/>
+      <w:lvlJc w:val="left"/>
+      <w:pPr>
+        <w:ind w:left="720" w:hanging="360"/>
+      </w:pPr>
+      <w:rPr>
+        <w:rFonts w:hint="default"/>
+      </w:rPr>
+    </w:lvl>
+    <w:lvl w:ilvl="1" w:tplc="04150019" w:tentative="1">
+      <w:start w:val="1"/>
+      <w:numFmt w:val="lowerLetter"/>
+      <w:lvlText w:val="%2."/>
+      <w:lvlJc w:val="left"/>
+      <w:pPr>
+        <w:ind w:left="1440" w:hanging="360"/>
+      </w:pPr>
+    </w:lvl>
+    <w:lvl w:ilvl="2" w:tplc="0415001B" w:tentative="1">
+      <w:start w:val="1"/>
+      <w:numFmt w:val="lowerRoman"/>
+      <w:lvlText w:val="%3."/>
+      <w:lvlJc w:val="right"/>
+      <w:pPr>
+        <w:ind w:left="2160" w:hanging="180"/>
+      </w:pPr>
+    </w:lvl>
+    <w:lvl w:ilvl="3" w:tplc="0415000F" w:tentative="1">
+      <w:start w:val="1"/>
+      <w:numFmt w:val="decimal"/>
+      <w:lvlText w:val="%4."/>
+      <w:lvlJc w:val="left"/>
+      <w:pPr>
+        <w:ind w:left="2880" w:hanging="360"/>
+      </w:pPr>
+    </w:lvl>
+    <w:lvl w:ilvl="4" w:tplc="04150019" w:tentative="1">
+      <w:start w:val="1"/>
+      <w:numFmt w:val="lowerLetter"/>
+      <w:lvlText w:val="%5."/>
+      <w:lvlJc w:val="left"/>
+      <w:pPr>
+        <w:ind w:left="3600" w:hanging="360"/>
+      </w:pPr>
+    </w:lvl>
+    <w:lvl w:ilvl="5" w:tplc="0415001B" w:tentative="1">
+      <w:start w:val="1"/>
+      <w:numFmt w:val="lowerRoman"/>
+      <w:lvlText w:val="%6."/>
+      <w:lvlJc w:val="right"/>
+      <w:pPr>
+        <w:ind w:left="4320" w:hanging="180"/>
+      </w:pPr>
+    </w:lvl>
+    <w:lvl w:ilvl="6" w:tplc="0415000F" w:tentative="1">
+      <w:start w:val="1"/>
+      <w:numFmt w:val="decimal"/>
+      <w:lvlText w:val="%7."/>
+      <w:lvlJc w:val="left"/>
+      <w:pPr>
+        <w:ind w:left="5040" w:hanging="360"/>
+      </w:pPr>
+    </w:lvl>
+    <w:lvl w:ilvl="7" w:tplc="04150019" w:tentative="1">
+      <w:start w:val="1"/>
+      <w:numFmt w:val="lowerLetter"/>
+      <w:lvlText w:val="%8."/>
+      <w:lvlJc w:val="left"/>
+      <w:pPr>
+        <w:ind w:left="5760" w:hanging="360"/>
+      </w:pPr>
+    </w:lvl>
+    <w:lvl w:ilvl="8" w:tplc="0415001B" w:tentative="1">
+      <w:start w:val="1"/>
+      <w:numFmt w:val="lowerRoman"/>
+      <w:lvlText w:val="%9."/>
+      <w:lvlJc w:val="right"/>
+      <w:pPr>
+        <w:ind w:left="6480" w:hanging="180"/>
+      </w:pPr>
+    </w:lvl>
+  </w:abstractNum>
+  <w:num w:numId="1">
+    <w:abstractNumId w:val="0"/>
+  </w:num>
+</w:numbering>
 </file>
 
 <file path=word/styles.xml><?xml version="1.0" encoding="utf-8"?>

</xml_diff>